<commit_message>
[temp] added some notes
</commit_message>
<xml_diff>
--- a/Docs/Projektowanie_Systemów_Informatycznych_II.docx
+++ b/Docs/Projektowanie_Systemów_Informatycznych_II.docx
@@ -14,6 +14,14 @@
         <w:rPr>
           <w:lang w:val="pl-PL"/>
         </w:rPr>
+        <w:tab/>
+      </w:r>
+      <w:bookmarkStart w:id="0" w:name="_GoBack"/>
+      <w:bookmarkEnd w:id="0"/>
+      <w:r>
+        <w:rPr>
+          <w:lang w:val="pl-PL"/>
+        </w:rPr>
         <w:t>Projektowanie Systemów Informatycznych II</w:t>
       </w:r>
     </w:p>
@@ -89,6 +97,13 @@
     </w:p>
     <w:sdt>
       <w:sdtPr>
+        <w:rPr>
+          <w:rFonts w:asciiTheme="minorHAnsi" w:eastAsiaTheme="minorEastAsia" w:hAnsiTheme="minorHAnsi" w:cstheme="minorBidi"/>
+          <w:color w:val="auto"/>
+          <w:sz w:val="22"/>
+          <w:szCs w:val="22"/>
+          <w:lang w:val="en-GB" w:eastAsia="ja-JP"/>
+        </w:rPr>
         <w:id w:val="936169287"/>
         <w:docPartObj>
           <w:docPartGallery w:val="Table of Contents"/>
@@ -97,13 +112,8 @@
       </w:sdtPr>
       <w:sdtEndPr>
         <w:rPr>
-          <w:rFonts w:asciiTheme="minorHAnsi" w:eastAsiaTheme="minorEastAsia" w:hAnsiTheme="minorHAnsi" w:cstheme="minorBidi"/>
           <w:b/>
           <w:bCs/>
-          <w:color w:val="auto"/>
-          <w:sz w:val="22"/>
-          <w:szCs w:val="22"/>
-          <w:lang w:val="en-GB" w:eastAsia="ja-JP"/>
         </w:rPr>
       </w:sdtEndPr>
       <w:sdtContent>
@@ -135,111 +145,64 @@
           <w:r>
             <w:fldChar w:fldCharType="separate"/>
           </w:r>
-          <w:bookmarkStart w:id="0" w:name="_GoBack"/>
-          <w:bookmarkEnd w:id="0"/>
-          <w:r>
-            <w:rPr>
-              <w:rStyle w:val="Hipercze"/>
-              <w:noProof/>
-            </w:rPr>
-            <w:fldChar w:fldCharType="begin"/>
-          </w:r>
-          <w:r>
-            <w:rPr>
-              <w:rStyle w:val="Hipercze"/>
-              <w:noProof/>
-            </w:rPr>
-            <w:instrText xml:space="preserve"> </w:instrText>
-          </w:r>
-          <w:r>
-            <w:rPr>
-              <w:noProof/>
-            </w:rPr>
-            <w:instrText>HYPERLINK \l "_Toc510128257"</w:instrText>
-          </w:r>
-          <w:r>
-            <w:rPr>
-              <w:rStyle w:val="Hipercze"/>
-              <w:noProof/>
-            </w:rPr>
-            <w:instrText xml:space="preserve"> </w:instrText>
-          </w:r>
-          <w:r>
-            <w:rPr>
-              <w:rStyle w:val="Hipercze"/>
-              <w:noProof/>
-            </w:rPr>
-          </w:r>
-          <w:r>
-            <w:rPr>
-              <w:rStyle w:val="Hipercze"/>
-              <w:noProof/>
-            </w:rPr>
-            <w:fldChar w:fldCharType="separate"/>
-          </w:r>
-          <w:r>
-            <w:rPr>
-              <w:rStyle w:val="Hipercze"/>
-              <w:noProof/>
-              <w:lang w:val="pl-PL"/>
-            </w:rPr>
-            <w:t>Cechy</w:t>
-          </w:r>
-          <w:r>
-            <w:rPr>
-              <w:noProof/>
-              <w:webHidden/>
-            </w:rPr>
-            <w:tab/>
-          </w:r>
-          <w:r>
-            <w:rPr>
-              <w:noProof/>
-              <w:webHidden/>
-            </w:rPr>
-            <w:fldChar w:fldCharType="begin"/>
-          </w:r>
-          <w:r>
-            <w:rPr>
-              <w:noProof/>
-              <w:webHidden/>
-            </w:rPr>
-            <w:instrText xml:space="preserve"> PAGEREF _Toc510128257 \h </w:instrText>
-          </w:r>
-          <w:r>
-            <w:rPr>
-              <w:noProof/>
-              <w:webHidden/>
-            </w:rPr>
-          </w:r>
-          <w:r>
-            <w:rPr>
-              <w:noProof/>
-              <w:webHidden/>
-            </w:rPr>
-            <w:fldChar w:fldCharType="separate"/>
-          </w:r>
-          <w:r>
-            <w:rPr>
-              <w:noProof/>
-              <w:webHidden/>
-            </w:rPr>
-            <w:t>3</w:t>
-          </w:r>
-          <w:r>
-            <w:rPr>
-              <w:noProof/>
-              <w:webHidden/>
-            </w:rPr>
-            <w:fldChar w:fldCharType="end"/>
-          </w:r>
-          <w:r>
-            <w:rPr>
-              <w:rStyle w:val="Hipercze"/>
-              <w:noProof/>
-            </w:rPr>
-            <w:fldChar w:fldCharType="end"/>
-          </w:r>
+          <w:hyperlink w:anchor="_Toc510128257" w:history="1">
+            <w:r>
+              <w:rPr>
+                <w:rStyle w:val="Hipercze"/>
+                <w:noProof/>
+                <w:lang w:val="pl-PL"/>
+              </w:rPr>
+              <w:t>Cechy</w:t>
+            </w:r>
+            <w:r>
+              <w:rPr>
+                <w:noProof/>
+                <w:webHidden/>
+              </w:rPr>
+              <w:tab/>
+            </w:r>
+            <w:r>
+              <w:rPr>
+                <w:noProof/>
+                <w:webHidden/>
+              </w:rPr>
+              <w:fldChar w:fldCharType="begin"/>
+            </w:r>
+            <w:r>
+              <w:rPr>
+                <w:noProof/>
+                <w:webHidden/>
+              </w:rPr>
+              <w:instrText xml:space="preserve"> PAGEREF _Toc510128257 \h </w:instrText>
+            </w:r>
+            <w:r>
+              <w:rPr>
+                <w:noProof/>
+                <w:webHidden/>
+              </w:rPr>
+            </w:r>
+            <w:r>
+              <w:rPr>
+                <w:noProof/>
+                <w:webHidden/>
+              </w:rPr>
+              <w:fldChar w:fldCharType="separate"/>
+            </w:r>
+            <w:r>
+              <w:rPr>
+                <w:noProof/>
+                <w:webHidden/>
+              </w:rPr>
+              <w:t>3</w:t>
+            </w:r>
+            <w:r>
+              <w:rPr>
+                <w:noProof/>
+                <w:webHidden/>
+              </w:rPr>
+              <w:fldChar w:fldCharType="end"/>
+            </w:r>
+          </w:hyperlink>
         </w:p>
         <w:p>
           <w:pPr>
@@ -3623,7 +3586,7 @@
 </file>
 
 <file path=customXml/itemProps1.xml><?xml version="1.0" encoding="utf-8"?>
-<ds:datastoreItem xmlns:ds="http://schemas.openxmlformats.org/officeDocument/2006/customXml" ds:itemID="{C75F97F6-0156-4154-A0CD-9850134034C6}">
+<ds:datastoreItem xmlns:ds="http://schemas.openxmlformats.org/officeDocument/2006/customXml" ds:itemID="{FF2522D0-9F8F-4507-8C68-4D4C91AF17D5}">
   <ds:schemaRefs>
     <ds:schemaRef ds:uri="http://schemas.openxmlformats.org/officeDocument/2006/bibliography"/>
   </ds:schemaRefs>

</xml_diff>